<commit_message>
Final Push, bugs solved. Happy Summer
</commit_message>
<xml_diff>
--- a/Documentations/Working Prototype.docx
+++ b/Documentations/Working Prototype.docx
@@ -245,7 +245,21 @@
         <w:rPr>
           <w:sz w:val="24"/>
         </w:rPr>
-        <w:t>Order still can be found in Sell page even an order has been accepted</w:t>
+        <w:t xml:space="preserve">Order still can be found </w:t>
+      </w:r>
+      <w:r>
+        <w:rPr>
+          <w:sz w:val="24"/>
+        </w:rPr>
+        <w:t xml:space="preserve">and give rate </w:t>
+      </w:r>
+      <w:bookmarkStart w:id="0" w:name="_GoBack"/>
+      <w:bookmarkEnd w:id="0"/>
+      <w:r>
+        <w:rPr>
+          <w:sz w:val="24"/>
+        </w:rPr>
+        <w:t>in Sell page even an order has been accepted</w:t>
       </w:r>
       <w:r>
         <w:rPr>
@@ -297,8 +311,6 @@
         </w:rPr>
         <w:t>User preference page not done.</w:t>
       </w:r>
-      <w:bookmarkStart w:id="0" w:name="_GoBack"/>
-      <w:bookmarkEnd w:id="0"/>
     </w:p>
     <w:sectPr>
       <w:type w:val="continuous"/>

</xml_diff>